<commit_message>
callback, promise, async await
</commit_message>
<xml_diff>
--- a/#2-javascript-refresher.docx
+++ b/#2-javascript-refresher.docx
@@ -12,25 +12,14 @@
           <w:lang w:val="en-US"/>
         </w:rPr>
       </w:pPr>
-      <w:proofErr w:type="spellStart"/>
-      <w:r>
-        <w:rPr>
-          <w:rFonts w:ascii="Ink Free" w:hAnsi="Ink Free"/>
-          <w:sz w:val="28"/>
-          <w:szCs w:val="28"/>
-          <w:lang w:val="en-US"/>
-        </w:rPr>
-        <w:t>Javascript</w:t>
-      </w:r>
-      <w:proofErr w:type="spellEnd"/>
-      <w:r>
-        <w:rPr>
-          <w:rFonts w:ascii="Ink Free" w:hAnsi="Ink Free"/>
-          <w:sz w:val="28"/>
-          <w:szCs w:val="28"/>
-          <w:lang w:val="en-US"/>
-        </w:rPr>
-        <w:t xml:space="preserve"> </w:t>
+      <w:r>
+        <w:rPr>
+          <w:rFonts w:ascii="Ink Free" w:hAnsi="Ink Free"/>
+          <w:sz w:val="28"/>
+          <w:szCs w:val="28"/>
+          <w:lang w:val="en-US"/>
+        </w:rPr>
+        <w:t xml:space="preserve">Javascript </w:t>
       </w:r>
     </w:p>
     <w:p>
@@ -294,21 +283,8 @@
           <w:szCs w:val="28"/>
           <w:lang w:val="en-US"/>
         </w:rPr>
-        <w:t xml:space="preserve">Core </w:t>
-      </w:r>
-      <w:proofErr w:type="spellStart"/>
-      <w:r>
-        <w:rPr>
-          <w:rFonts w:ascii="Ink Free" w:hAnsi="Ink Free"/>
-          <w:b/>
-          <w:bCs/>
-          <w:sz w:val="28"/>
-          <w:szCs w:val="28"/>
-          <w:lang w:val="en-US"/>
-        </w:rPr>
-        <w:t>Javascript</w:t>
-      </w:r>
-      <w:proofErr w:type="spellEnd"/>
+        <w:t>Core Javascript</w:t>
+      </w:r>
       <w:r>
         <w:rPr>
           <w:rFonts w:ascii="Ink Free" w:hAnsi="Ink Free"/>
@@ -396,339 +372,242 @@
           <w:szCs w:val="28"/>
           <w:lang w:val="en-US"/>
         </w:rPr>
+        <w:t xml:space="preserve">    eg: </w:t>
+      </w:r>
+      <w:r>
+        <w:rPr>
+          <w:rFonts w:ascii="Ink Free" w:hAnsi="Ink Free"/>
+          <w:sz w:val="28"/>
+          <w:szCs w:val="28"/>
+          <w:lang w:val="en-US"/>
+        </w:rPr>
+        <w:t>var</w:t>
+      </w:r>
+      <w:r>
+        <w:rPr>
+          <w:rFonts w:ascii="Ink Free" w:hAnsi="Ink Free"/>
+          <w:sz w:val="28"/>
+          <w:szCs w:val="28"/>
+          <w:lang w:val="en-US"/>
+        </w:rPr>
+        <w:t xml:space="preserve"> name = ‘samar’; </w:t>
+      </w:r>
+      <w:r>
+        <w:rPr>
+          <w:rFonts w:ascii="Ink Free" w:hAnsi="Ink Free"/>
+          <w:sz w:val="28"/>
+          <w:szCs w:val="28"/>
+          <w:lang w:val="en-US"/>
+        </w:rPr>
+        <w:t>let</w:t>
+      </w:r>
+      <w:r>
+        <w:rPr>
+          <w:rFonts w:ascii="Ink Free" w:hAnsi="Ink Free"/>
+          <w:sz w:val="28"/>
+          <w:szCs w:val="28"/>
+          <w:lang w:val="en-US"/>
+        </w:rPr>
+        <w:t xml:space="preserve"> age = 20; var isMale = true;</w:t>
+      </w:r>
+      <w:r>
+        <w:rPr>
+          <w:rFonts w:ascii="Ink Free" w:hAnsi="Ink Free"/>
+          <w:sz w:val="28"/>
+          <w:szCs w:val="28"/>
+          <w:lang w:val="en-US"/>
+        </w:rPr>
+        <w:br/>
+      </w:r>
+      <w:r>
+        <w:rPr>
+          <w:rFonts w:ascii="Ink Free" w:hAnsi="Ink Free"/>
+          <w:sz w:val="28"/>
+          <w:szCs w:val="28"/>
+          <w:lang w:val="en-US"/>
+        </w:rPr>
+        <w:br/>
+        <w:t>b. constants: const &lt;identifier&gt; = value;</w:t>
+      </w:r>
+      <w:r>
+        <w:rPr>
+          <w:rFonts w:ascii="Ink Free" w:hAnsi="Ink Free"/>
+          <w:sz w:val="28"/>
+          <w:szCs w:val="28"/>
+          <w:lang w:val="en-US"/>
+        </w:rPr>
+        <w:br/>
+      </w:r>
+      <w:r>
+        <w:rPr>
+          <w:rFonts w:ascii="Ink Free" w:hAnsi="Ink Free"/>
+          <w:sz w:val="28"/>
+          <w:szCs w:val="28"/>
+          <w:lang w:val="en-US"/>
+        </w:rPr>
+        <w:br/>
+      </w:r>
+      <w:r>
+        <w:rPr>
+          <w:rFonts w:ascii="Ink Free" w:hAnsi="Ink Free"/>
+          <w:sz w:val="28"/>
+          <w:szCs w:val="28"/>
+          <w:lang w:val="en-US"/>
+        </w:rPr>
+        <w:t>c</w:t>
+      </w:r>
+      <w:r>
+        <w:rPr>
+          <w:rFonts w:ascii="Ink Free" w:hAnsi="Ink Free"/>
+          <w:sz w:val="28"/>
+          <w:szCs w:val="28"/>
+          <w:lang w:val="en-US"/>
+        </w:rPr>
+        <w:t>. functions: function &lt;identifier&gt; (parameters)</w:t>
+      </w:r>
+      <w:r>
+        <w:rPr>
+          <w:rFonts w:ascii="Ink Free" w:hAnsi="Ink Free"/>
+          <w:sz w:val="28"/>
+          <w:szCs w:val="28"/>
+          <w:lang w:val="en-US"/>
+        </w:rPr>
+        <w:t xml:space="preserve"> </w:t>
+      </w:r>
+      <w:r>
+        <w:rPr>
+          <w:rFonts w:ascii="Ink Free" w:hAnsi="Ink Free"/>
+          <w:sz w:val="28"/>
+          <w:szCs w:val="28"/>
+          <w:lang w:val="en-US"/>
+        </w:rPr>
+        <w:t>{}</w:t>
+      </w:r>
+      <w:r>
+        <w:rPr>
+          <w:rFonts w:ascii="Ink Free" w:hAnsi="Ink Free"/>
+          <w:sz w:val="28"/>
+          <w:szCs w:val="28"/>
+          <w:lang w:val="en-US"/>
+        </w:rPr>
+        <w:t xml:space="preserve"> </w:t>
+      </w:r>
+      <w:r>
+        <w:rPr>
+          <w:rFonts w:ascii="Ink Free" w:hAnsi="Ink Free"/>
+          <w:b/>
+          <w:bCs/>
+          <w:sz w:val="28"/>
+          <w:szCs w:val="28"/>
+          <w:lang w:val="en-US"/>
+        </w:rPr>
+        <w:t>OR</w:t>
+      </w:r>
+      <w:r>
+        <w:rPr>
+          <w:rFonts w:ascii="Ink Free" w:hAnsi="Ink Free"/>
+          <w:sz w:val="28"/>
+          <w:szCs w:val="28"/>
+          <w:lang w:val="en-US"/>
+        </w:rPr>
+        <w:br/>
+        <w:t xml:space="preserve">     const &lt;identifier&gt; = function(parameters)</w:t>
+      </w:r>
+      <w:r>
+        <w:rPr>
+          <w:rFonts w:ascii="Ink Free" w:hAnsi="Ink Free"/>
+          <w:sz w:val="28"/>
+          <w:szCs w:val="28"/>
+          <w:lang w:val="en-US"/>
+        </w:rPr>
+        <w:t xml:space="preserve"> </w:t>
+      </w:r>
+      <w:r>
+        <w:rPr>
+          <w:rFonts w:ascii="Ink Free" w:hAnsi="Ink Free"/>
+          <w:sz w:val="28"/>
+          <w:szCs w:val="28"/>
+          <w:lang w:val="en-US"/>
+        </w:rPr>
+        <w:t xml:space="preserve">{} </w:t>
+      </w:r>
+      <w:r>
+        <w:rPr>
+          <w:rFonts w:ascii="Ink Free" w:hAnsi="Ink Free"/>
+          <w:b/>
+          <w:bCs/>
+          <w:sz w:val="28"/>
+          <w:szCs w:val="28"/>
+          <w:lang w:val="en-US"/>
+        </w:rPr>
+        <w:t>OR</w:t>
+      </w:r>
+      <w:r>
+        <w:rPr>
+          <w:rFonts w:ascii="Ink Free" w:hAnsi="Ink Free"/>
+          <w:sz w:val="28"/>
+          <w:szCs w:val="28"/>
+          <w:lang w:val="en-US"/>
+        </w:rPr>
+        <w:br/>
+        <w:t xml:space="preserve">     const &lt;identifier&gt; = (parameters) =&gt;</w:t>
+      </w:r>
+      <w:r>
+        <w:rPr>
+          <w:rFonts w:ascii="Ink Free" w:hAnsi="Ink Free"/>
+          <w:sz w:val="28"/>
+          <w:szCs w:val="28"/>
+          <w:lang w:val="en-US"/>
+        </w:rPr>
+        <w:t xml:space="preserve"> </w:t>
+      </w:r>
+      <w:r>
+        <w:rPr>
+          <w:rFonts w:ascii="Ink Free" w:hAnsi="Ink Free"/>
+          <w:sz w:val="28"/>
+          <w:szCs w:val="28"/>
+          <w:lang w:val="en-US"/>
+        </w:rPr>
+        <w:t>{}</w:t>
+      </w:r>
+      <w:r>
+        <w:rPr>
+          <w:rFonts w:ascii="Ink Free" w:hAnsi="Ink Free"/>
+          <w:sz w:val="28"/>
+          <w:szCs w:val="28"/>
+          <w:lang w:val="en-US"/>
+        </w:rPr>
+        <w:br/>
+      </w:r>
+      <w:r>
+        <w:rPr>
+          <w:rFonts w:ascii="Ink Free" w:hAnsi="Ink Free"/>
+          <w:sz w:val="28"/>
+          <w:szCs w:val="28"/>
+          <w:lang w:val="en-US"/>
+        </w:rPr>
+        <w:br/>
         <w:t xml:space="preserve">    </w:t>
       </w:r>
-      <w:proofErr w:type="spellStart"/>
-      <w:r>
-        <w:rPr>
-          <w:rFonts w:ascii="Ink Free" w:hAnsi="Ink Free"/>
-          <w:b/>
-          <w:bCs/>
-          <w:sz w:val="28"/>
-          <w:szCs w:val="28"/>
-          <w:lang w:val="en-US"/>
-        </w:rPr>
-        <w:t>eg</w:t>
-      </w:r>
-      <w:proofErr w:type="spellEnd"/>
-      <w:r>
-        <w:rPr>
-          <w:rFonts w:ascii="Ink Free" w:hAnsi="Ink Free"/>
-          <w:b/>
-          <w:bCs/>
-          <w:sz w:val="28"/>
-          <w:szCs w:val="28"/>
-          <w:lang w:val="en-US"/>
-        </w:rPr>
-        <w:t xml:space="preserve">: </w:t>
-      </w:r>
-      <w:r>
-        <w:rPr>
-          <w:rFonts w:ascii="Ink Free" w:hAnsi="Ink Free"/>
-          <w:sz w:val="28"/>
-          <w:szCs w:val="28"/>
-          <w:lang w:val="en-US"/>
-        </w:rPr>
-        <w:t>var</w:t>
-      </w:r>
-      <w:r>
-        <w:rPr>
-          <w:rFonts w:ascii="Ink Free" w:hAnsi="Ink Free"/>
-          <w:sz w:val="28"/>
-          <w:szCs w:val="28"/>
-          <w:lang w:val="en-US"/>
-        </w:rPr>
-        <w:t xml:space="preserve"> name = ‘</w:t>
-      </w:r>
-      <w:proofErr w:type="spellStart"/>
-      <w:r>
-        <w:rPr>
-          <w:rFonts w:ascii="Ink Free" w:hAnsi="Ink Free"/>
-          <w:sz w:val="28"/>
-          <w:szCs w:val="28"/>
-          <w:lang w:val="en-US"/>
-        </w:rPr>
-        <w:t>samar</w:t>
-      </w:r>
-      <w:proofErr w:type="spellEnd"/>
-      <w:r>
-        <w:rPr>
-          <w:rFonts w:ascii="Ink Free" w:hAnsi="Ink Free"/>
-          <w:sz w:val="28"/>
-          <w:szCs w:val="28"/>
-          <w:lang w:val="en-US"/>
-        </w:rPr>
-        <w:t xml:space="preserve">’; </w:t>
-      </w:r>
-      <w:r>
-        <w:rPr>
-          <w:rFonts w:ascii="Ink Free" w:hAnsi="Ink Free"/>
-          <w:sz w:val="28"/>
-          <w:szCs w:val="28"/>
-          <w:lang w:val="en-US"/>
-        </w:rPr>
-        <w:t>let</w:t>
-      </w:r>
-      <w:r>
-        <w:rPr>
-          <w:rFonts w:ascii="Ink Free" w:hAnsi="Ink Free"/>
-          <w:sz w:val="28"/>
-          <w:szCs w:val="28"/>
-          <w:lang w:val="en-US"/>
-        </w:rPr>
-        <w:t xml:space="preserve"> age = 20; var </w:t>
-      </w:r>
-      <w:proofErr w:type="spellStart"/>
-      <w:r>
-        <w:rPr>
-          <w:rFonts w:ascii="Ink Free" w:hAnsi="Ink Free"/>
-          <w:sz w:val="28"/>
-          <w:szCs w:val="28"/>
-          <w:lang w:val="en-US"/>
-        </w:rPr>
-        <w:t>isMale</w:t>
-      </w:r>
-      <w:proofErr w:type="spellEnd"/>
-      <w:r>
-        <w:rPr>
-          <w:rFonts w:ascii="Ink Free" w:hAnsi="Ink Free"/>
-          <w:sz w:val="28"/>
-          <w:szCs w:val="28"/>
-          <w:lang w:val="en-US"/>
-        </w:rPr>
-        <w:t xml:space="preserve"> = true;</w:t>
-      </w:r>
-      <w:r>
-        <w:rPr>
-          <w:rFonts w:ascii="Ink Free" w:hAnsi="Ink Free"/>
-          <w:sz w:val="28"/>
-          <w:szCs w:val="28"/>
-          <w:lang w:val="en-US"/>
-        </w:rPr>
-        <w:br/>
-      </w:r>
-      <w:r>
-        <w:rPr>
-          <w:rFonts w:ascii="Ink Free" w:hAnsi="Ink Free"/>
-          <w:sz w:val="28"/>
-          <w:szCs w:val="28"/>
-          <w:lang w:val="en-US"/>
-        </w:rPr>
-        <w:br/>
-        <w:t>b. constants: const &lt;identifier&gt; = value;</w:t>
-      </w:r>
-      <w:r>
-        <w:rPr>
-          <w:rFonts w:ascii="Ink Free" w:hAnsi="Ink Free"/>
-          <w:sz w:val="28"/>
-          <w:szCs w:val="28"/>
-          <w:lang w:val="en-US"/>
-        </w:rPr>
-        <w:br/>
-      </w:r>
-      <w:r>
-        <w:rPr>
-          <w:rFonts w:ascii="Ink Free" w:hAnsi="Ink Free"/>
-          <w:sz w:val="28"/>
-          <w:szCs w:val="28"/>
-          <w:lang w:val="en-US"/>
-        </w:rPr>
-        <w:br/>
-      </w:r>
-      <w:r>
-        <w:rPr>
-          <w:rFonts w:ascii="Ink Free" w:hAnsi="Ink Free"/>
-          <w:sz w:val="28"/>
-          <w:szCs w:val="28"/>
-          <w:lang w:val="en-US"/>
-        </w:rPr>
-        <w:t>c</w:t>
-      </w:r>
-      <w:r>
-        <w:rPr>
-          <w:rFonts w:ascii="Ink Free" w:hAnsi="Ink Free"/>
-          <w:sz w:val="28"/>
-          <w:szCs w:val="28"/>
-          <w:lang w:val="en-US"/>
-        </w:rPr>
-        <w:t>. functions: function &lt;identifier&gt; (parameters)</w:t>
-      </w:r>
-      <w:r>
-        <w:rPr>
-          <w:rFonts w:ascii="Ink Free" w:hAnsi="Ink Free"/>
-          <w:sz w:val="28"/>
-          <w:szCs w:val="28"/>
-          <w:lang w:val="en-US"/>
-        </w:rPr>
-        <w:t xml:space="preserve"> </w:t>
-      </w:r>
-      <w:r>
-        <w:rPr>
-          <w:rFonts w:ascii="Ink Free" w:hAnsi="Ink Free"/>
-          <w:sz w:val="28"/>
-          <w:szCs w:val="28"/>
-          <w:lang w:val="en-US"/>
-        </w:rPr>
-        <w:t>{}</w:t>
-      </w:r>
-      <w:r>
-        <w:rPr>
-          <w:rFonts w:ascii="Ink Free" w:hAnsi="Ink Free"/>
-          <w:sz w:val="28"/>
-          <w:szCs w:val="28"/>
-          <w:lang w:val="en-US"/>
-        </w:rPr>
-        <w:t xml:space="preserve"> </w:t>
-      </w:r>
-      <w:r>
-        <w:rPr>
-          <w:rFonts w:ascii="Ink Free" w:hAnsi="Ink Free"/>
-          <w:b/>
-          <w:bCs/>
-          <w:sz w:val="28"/>
-          <w:szCs w:val="28"/>
-          <w:lang w:val="en-US"/>
-        </w:rPr>
-        <w:t>OR</w:t>
-      </w:r>
-      <w:r>
-        <w:rPr>
-          <w:rFonts w:ascii="Ink Free" w:hAnsi="Ink Free"/>
-          <w:sz w:val="28"/>
-          <w:szCs w:val="28"/>
-          <w:lang w:val="en-US"/>
-        </w:rPr>
-        <w:br/>
-        <w:t xml:space="preserve">     const &lt;identifier&gt; = function(parameters)</w:t>
-      </w:r>
-      <w:r>
-        <w:rPr>
-          <w:rFonts w:ascii="Ink Free" w:hAnsi="Ink Free"/>
-          <w:sz w:val="28"/>
-          <w:szCs w:val="28"/>
-          <w:lang w:val="en-US"/>
-        </w:rPr>
-        <w:t xml:space="preserve"> </w:t>
-      </w:r>
-      <w:r>
-        <w:rPr>
-          <w:rFonts w:ascii="Ink Free" w:hAnsi="Ink Free"/>
-          <w:sz w:val="28"/>
-          <w:szCs w:val="28"/>
-          <w:lang w:val="en-US"/>
-        </w:rPr>
-        <w:t xml:space="preserve">{} </w:t>
-      </w:r>
-      <w:r>
-        <w:rPr>
-          <w:rFonts w:ascii="Ink Free" w:hAnsi="Ink Free"/>
-          <w:b/>
-          <w:bCs/>
-          <w:sz w:val="28"/>
-          <w:szCs w:val="28"/>
-          <w:lang w:val="en-US"/>
-        </w:rPr>
-        <w:t>OR</w:t>
-      </w:r>
-      <w:r>
-        <w:rPr>
-          <w:rFonts w:ascii="Ink Free" w:hAnsi="Ink Free"/>
-          <w:sz w:val="28"/>
-          <w:szCs w:val="28"/>
-          <w:lang w:val="en-US"/>
-        </w:rPr>
-        <w:br/>
-        <w:t xml:space="preserve">     const &lt;identifier&gt; = (parameters) =&gt;</w:t>
-      </w:r>
-      <w:r>
-        <w:rPr>
-          <w:rFonts w:ascii="Ink Free" w:hAnsi="Ink Free"/>
-          <w:sz w:val="28"/>
-          <w:szCs w:val="28"/>
-          <w:lang w:val="en-US"/>
-        </w:rPr>
-        <w:t xml:space="preserve"> </w:t>
-      </w:r>
-      <w:r>
-        <w:rPr>
-          <w:rFonts w:ascii="Ink Free" w:hAnsi="Ink Free"/>
-          <w:sz w:val="28"/>
-          <w:szCs w:val="28"/>
-          <w:lang w:val="en-US"/>
-        </w:rPr>
-        <w:t>{}</w:t>
-      </w:r>
-      <w:r>
-        <w:rPr>
-          <w:rFonts w:ascii="Ink Free" w:hAnsi="Ink Free"/>
-          <w:sz w:val="28"/>
-          <w:szCs w:val="28"/>
-          <w:lang w:val="en-US"/>
-        </w:rPr>
-        <w:br/>
-      </w:r>
-      <w:r>
-        <w:rPr>
-          <w:rFonts w:ascii="Ink Free" w:hAnsi="Ink Free"/>
-          <w:sz w:val="28"/>
-          <w:szCs w:val="28"/>
-          <w:lang w:val="en-US"/>
-        </w:rPr>
-        <w:br/>
-        <w:t xml:space="preserve">    </w:t>
-      </w:r>
-      <w:proofErr w:type="spellStart"/>
-      <w:r>
-        <w:rPr>
-          <w:rFonts w:ascii="Ink Free" w:hAnsi="Ink Free"/>
-          <w:b/>
-          <w:bCs/>
-          <w:sz w:val="28"/>
-          <w:szCs w:val="28"/>
-          <w:lang w:val="en-US"/>
-        </w:rPr>
-        <w:t>eg</w:t>
-      </w:r>
-      <w:proofErr w:type="spellEnd"/>
-      <w:r>
-        <w:rPr>
-          <w:rFonts w:ascii="Ink Free" w:hAnsi="Ink Free"/>
-          <w:b/>
-          <w:bCs/>
-          <w:sz w:val="28"/>
-          <w:szCs w:val="28"/>
-          <w:lang w:val="en-US"/>
-        </w:rPr>
-        <w:t xml:space="preserve">: </w:t>
-      </w:r>
-      <w:r>
-        <w:rPr>
-          <w:rFonts w:ascii="Ink Free" w:hAnsi="Ink Free"/>
-          <w:sz w:val="28"/>
-          <w:szCs w:val="28"/>
-          <w:lang w:val="en-US"/>
-        </w:rPr>
-        <w:t xml:space="preserve">function </w:t>
-      </w:r>
-      <w:proofErr w:type="spellStart"/>
-      <w:r>
-        <w:rPr>
-          <w:rFonts w:ascii="Ink Free" w:hAnsi="Ink Free"/>
-          <w:sz w:val="28"/>
-          <w:szCs w:val="28"/>
-          <w:lang w:val="en-US"/>
-        </w:rPr>
-        <w:t>printName</w:t>
-      </w:r>
-      <w:proofErr w:type="spellEnd"/>
-      <w:r>
-        <w:rPr>
-          <w:rFonts w:ascii="Ink Free" w:hAnsi="Ink Free"/>
-          <w:sz w:val="28"/>
-          <w:szCs w:val="28"/>
-          <w:lang w:val="en-US"/>
-        </w:rPr>
-        <w:t>(name){console.log(name);}</w:t>
+      <w:r>
+        <w:rPr>
+          <w:rFonts w:ascii="Ink Free" w:hAnsi="Ink Free"/>
+          <w:b/>
+          <w:bCs/>
+          <w:sz w:val="28"/>
+          <w:szCs w:val="28"/>
+          <w:lang w:val="en-US"/>
+        </w:rPr>
+        <w:t xml:space="preserve">eg: </w:t>
+      </w:r>
+      <w:r>
+        <w:rPr>
+          <w:rFonts w:ascii="Ink Free" w:hAnsi="Ink Free"/>
+          <w:sz w:val="28"/>
+          <w:szCs w:val="28"/>
+          <w:lang w:val="en-US"/>
+        </w:rPr>
+        <w:t>function printName(name){console.log(name);}</w:t>
       </w:r>
       <w:r>
         <w:rPr>
@@ -1023,30 +902,7 @@
         </w:rPr>
         <w:lastRenderedPageBreak/>
         <w:br/>
-      </w:r>
-      <w:proofErr w:type="spellStart"/>
-      <w:r>
-        <w:rPr>
-          <w:rFonts w:ascii="Ink Free" w:hAnsi="Ink Free"/>
-          <w:b/>
-          <w:bCs/>
-          <w:sz w:val="28"/>
-          <w:szCs w:val="28"/>
-          <w:lang w:val="en-US"/>
-        </w:rPr>
-        <w:t>eg</w:t>
-      </w:r>
-      <w:proofErr w:type="spellEnd"/>
-      <w:r>
-        <w:rPr>
-          <w:rFonts w:ascii="Ink Free" w:hAnsi="Ink Free"/>
-          <w:b/>
-          <w:bCs/>
-          <w:sz w:val="28"/>
-          <w:szCs w:val="28"/>
-          <w:lang w:val="en-US"/>
-        </w:rPr>
-        <w:t xml:space="preserve">: </w:t>
+        <w:t xml:space="preserve">eg: </w:t>
       </w:r>
       <w:r>
         <w:rPr>
@@ -1065,27 +921,7 @@
           <w:lang w:val="en-US"/>
         </w:rPr>
         <w:br/>
-        <w:t xml:space="preserve">         name: “</w:t>
-      </w:r>
-      <w:proofErr w:type="spellStart"/>
-      <w:r>
-        <w:rPr>
-          <w:rFonts w:ascii="Ink Free" w:hAnsi="Ink Free"/>
-          <w:sz w:val="28"/>
-          <w:szCs w:val="28"/>
-          <w:lang w:val="en-US"/>
-        </w:rPr>
-        <w:t>samar</w:t>
-      </w:r>
-      <w:proofErr w:type="spellEnd"/>
-      <w:r>
-        <w:rPr>
-          <w:rFonts w:ascii="Ink Free" w:hAnsi="Ink Free"/>
-          <w:sz w:val="28"/>
-          <w:szCs w:val="28"/>
-          <w:lang w:val="en-US"/>
-        </w:rPr>
-        <w:t>”,</w:t>
+        <w:t xml:space="preserve">         name: “samar”,</w:t>
       </w:r>
       <w:r>
         <w:rPr>
@@ -1105,27 +941,7 @@
           <w:lang w:val="en-US"/>
         </w:rPr>
         <w:br/>
-        <w:t xml:space="preserve">         greet: </w:t>
-      </w:r>
-      <w:proofErr w:type="gramStart"/>
-      <w:r>
-        <w:rPr>
-          <w:rFonts w:ascii="Ink Free" w:hAnsi="Ink Free"/>
-          <w:sz w:val="28"/>
-          <w:szCs w:val="28"/>
-          <w:lang w:val="en-US"/>
-        </w:rPr>
-        <w:t>function(</w:t>
-      </w:r>
-      <w:proofErr w:type="gramEnd"/>
-      <w:r>
-        <w:rPr>
-          <w:rFonts w:ascii="Ink Free" w:hAnsi="Ink Free"/>
-          <w:sz w:val="28"/>
-          <w:szCs w:val="28"/>
-          <w:lang w:val="en-US"/>
-        </w:rPr>
-        <w:t>){</w:t>
+        <w:t xml:space="preserve">         greet: function(){</w:t>
       </w:r>
       <w:r>
         <w:rPr>
@@ -1185,14 +1001,6 @@
           <w:lang w:val="en-US"/>
         </w:rPr>
         <w:br/>
-      </w:r>
-      <w:r>
-        <w:rPr>
-          <w:rFonts w:ascii="Ink Free" w:hAnsi="Ink Free"/>
-          <w:sz w:val="28"/>
-          <w:szCs w:val="28"/>
-          <w:lang w:val="en-US"/>
-        </w:rPr>
         <w:t>const person = {</w:t>
       </w:r>
       <w:r>
@@ -1203,27 +1011,7 @@
           <w:lang w:val="en-US"/>
         </w:rPr>
         <w:br/>
-        <w:t xml:space="preserve">         name : “</w:t>
-      </w:r>
-      <w:proofErr w:type="spellStart"/>
-      <w:r>
-        <w:rPr>
-          <w:rFonts w:ascii="Ink Free" w:hAnsi="Ink Free"/>
-          <w:sz w:val="28"/>
-          <w:szCs w:val="28"/>
-          <w:lang w:val="en-US"/>
-        </w:rPr>
-        <w:t>samar</w:t>
-      </w:r>
-      <w:proofErr w:type="spellEnd"/>
-      <w:r>
-        <w:rPr>
-          <w:rFonts w:ascii="Ink Free" w:hAnsi="Ink Free"/>
-          <w:sz w:val="28"/>
-          <w:szCs w:val="28"/>
-          <w:lang w:val="en-US"/>
-        </w:rPr>
-        <w:t>”,</w:t>
+        <w:t xml:space="preserve">         name : “samar”,</w:t>
       </w:r>
       <w:r>
         <w:rPr>
@@ -1447,29 +1235,16 @@
         <w:br/>
         <w:t xml:space="preserve">    </w:t>
       </w:r>
-      <w:proofErr w:type="spellStart"/>
-      <w:r>
-        <w:rPr>
-          <w:rFonts w:ascii="Ink Free" w:hAnsi="Ink Free"/>
-          <w:b/>
-          <w:bCs/>
-          <w:sz w:val="28"/>
-          <w:szCs w:val="28"/>
-          <w:lang w:val="en-US"/>
-        </w:rPr>
-        <w:t>eg</w:t>
-      </w:r>
-      <w:proofErr w:type="spellEnd"/>
-      <w:r>
-        <w:rPr>
-          <w:rFonts w:ascii="Ink Free" w:hAnsi="Ink Free"/>
-          <w:b/>
-          <w:bCs/>
-          <w:sz w:val="28"/>
-          <w:szCs w:val="28"/>
-          <w:lang w:val="en-US"/>
-        </w:rPr>
-        <w:t xml:space="preserve">: </w:t>
+      <w:r>
+        <w:rPr>
+          <w:rFonts w:ascii="Ink Free" w:hAnsi="Ink Free"/>
+          <w:b/>
+          <w:bCs/>
+          <w:sz w:val="28"/>
+          <w:szCs w:val="28"/>
+          <w:lang w:val="en-US"/>
+        </w:rPr>
+        <w:t xml:space="preserve">eg: </w:t>
       </w:r>
       <w:r>
         <w:rPr>
@@ -1488,27 +1263,7 @@
           <w:lang w:val="en-US"/>
         </w:rPr>
         <w:br/>
-        <w:t xml:space="preserve">         name: “</w:t>
-      </w:r>
-      <w:proofErr w:type="spellStart"/>
-      <w:r>
-        <w:rPr>
-          <w:rFonts w:ascii="Ink Free" w:hAnsi="Ink Free"/>
-          <w:sz w:val="28"/>
-          <w:szCs w:val="28"/>
-          <w:lang w:val="en-US"/>
-        </w:rPr>
-        <w:t>samar</w:t>
-      </w:r>
-      <w:proofErr w:type="spellEnd"/>
-      <w:r>
-        <w:rPr>
-          <w:rFonts w:ascii="Ink Free" w:hAnsi="Ink Free"/>
-          <w:sz w:val="28"/>
-          <w:szCs w:val="28"/>
-          <w:lang w:val="en-US"/>
-        </w:rPr>
-        <w:t>”,</w:t>
+        <w:t xml:space="preserve">         name: “samar”,</w:t>
       </w:r>
       <w:r>
         <w:rPr>
@@ -1577,27 +1332,7 @@
           <w:lang w:val="en-US"/>
         </w:rPr>
         <w:br/>
-        <w:t xml:space="preserve">const </w:t>
-      </w:r>
-      <w:proofErr w:type="spellStart"/>
-      <w:r>
-        <w:rPr>
-          <w:rFonts w:ascii="Ink Free" w:hAnsi="Ink Free"/>
-          <w:sz w:val="28"/>
-          <w:szCs w:val="28"/>
-          <w:lang w:val="en-US"/>
-        </w:rPr>
-        <w:t>copyPerson</w:t>
-      </w:r>
-      <w:proofErr w:type="spellEnd"/>
-      <w:r>
-        <w:rPr>
-          <w:rFonts w:ascii="Ink Free" w:hAnsi="Ink Free"/>
-          <w:sz w:val="28"/>
-          <w:szCs w:val="28"/>
-          <w:lang w:val="en-US"/>
-        </w:rPr>
-        <w:t xml:space="preserve"> = {…person};</w:t>
+        <w:t>const copyPerson = {…person};</w:t>
       </w:r>
       <w:r>
         <w:rPr>
@@ -1635,17 +1370,7 @@
           <w:lang w:val="en-US"/>
         </w:rPr>
         <w:lastRenderedPageBreak/>
-        <w:t xml:space="preserve">const </w:t>
-      </w:r>
-      <w:proofErr w:type="spellStart"/>
-      <w:r>
-        <w:rPr>
-          <w:rFonts w:ascii="Ink Free" w:hAnsi="Ink Free"/>
-          <w:sz w:val="28"/>
-          <w:szCs w:val="28"/>
-          <w:lang w:val="en-US"/>
-        </w:rPr>
-        <w:t>copy</w:t>
+        <w:t>const copy</w:t>
       </w:r>
       <w:r>
         <w:rPr>
@@ -1663,17 +1388,7 @@
           <w:szCs w:val="28"/>
           <w:lang w:val="en-US"/>
         </w:rPr>
-        <w:t>obbies</w:t>
-      </w:r>
-      <w:proofErr w:type="spellEnd"/>
-      <w:r>
-        <w:rPr>
-          <w:rFonts w:ascii="Ink Free" w:hAnsi="Ink Free"/>
-          <w:sz w:val="28"/>
-          <w:szCs w:val="28"/>
-          <w:lang w:val="en-US"/>
-        </w:rPr>
-        <w:t xml:space="preserve"> = […hobbies];</w:t>
+        <w:t>obbies = […hobbies];</w:t>
       </w:r>
       <w:r>
         <w:rPr>
@@ -1712,210 +1427,55 @@
         </w:rPr>
         <w:t xml:space="preserve">    </w:t>
       </w:r>
-      <w:proofErr w:type="spellStart"/>
-      <w:r>
-        <w:rPr>
-          <w:rFonts w:ascii="Ink Free" w:hAnsi="Ink Free"/>
-          <w:b/>
-          <w:bCs/>
-          <w:sz w:val="28"/>
-          <w:szCs w:val="28"/>
-          <w:lang w:val="en-US"/>
-        </w:rPr>
-        <w:t>eg</w:t>
-      </w:r>
-      <w:proofErr w:type="spellEnd"/>
-      <w:r>
-        <w:rPr>
-          <w:rFonts w:ascii="Ink Free" w:hAnsi="Ink Free"/>
-          <w:b/>
-          <w:bCs/>
-          <w:sz w:val="28"/>
-          <w:szCs w:val="28"/>
-          <w:lang w:val="en-US"/>
-        </w:rPr>
-        <w:t xml:space="preserve">: </w:t>
-      </w:r>
-      <w:r>
-        <w:rPr>
-          <w:rFonts w:ascii="Ink Free" w:hAnsi="Ink Free"/>
-          <w:sz w:val="28"/>
-          <w:szCs w:val="28"/>
-          <w:lang w:val="en-US"/>
-        </w:rPr>
-        <w:t xml:space="preserve">function </w:t>
-      </w:r>
-      <w:proofErr w:type="spellStart"/>
-      <w:r>
-        <w:rPr>
-          <w:rFonts w:ascii="Ink Free" w:hAnsi="Ink Free"/>
-          <w:sz w:val="28"/>
-          <w:szCs w:val="28"/>
-          <w:lang w:val="en-US"/>
-        </w:rPr>
-        <w:t>toArray</w:t>
-      </w:r>
-      <w:proofErr w:type="spellEnd"/>
-      <w:r>
-        <w:rPr>
-          <w:rFonts w:ascii="Ink Free" w:hAnsi="Ink Free"/>
-          <w:sz w:val="28"/>
-          <w:szCs w:val="28"/>
-          <w:lang w:val="en-US"/>
-        </w:rPr>
-        <w:t xml:space="preserve"> </w:t>
-      </w:r>
-      <w:r>
-        <w:rPr>
-          <w:rFonts w:ascii="Ink Free" w:hAnsi="Ink Free"/>
-          <w:sz w:val="28"/>
-          <w:szCs w:val="28"/>
-          <w:lang w:val="en-US"/>
-        </w:rPr>
-        <w:t xml:space="preserve"> = </w:t>
-      </w:r>
-      <w:r>
-        <w:rPr>
-          <w:rFonts w:ascii="Ink Free" w:hAnsi="Ink Free"/>
-          <w:sz w:val="28"/>
-          <w:szCs w:val="28"/>
-          <w:lang w:val="en-US"/>
-        </w:rPr>
-        <w:t>(…</w:t>
-      </w:r>
-      <w:proofErr w:type="spellStart"/>
-      <w:r>
-        <w:rPr>
-          <w:rFonts w:ascii="Ink Free" w:hAnsi="Ink Free"/>
-          <w:sz w:val="28"/>
-          <w:szCs w:val="28"/>
-          <w:lang w:val="en-US"/>
-        </w:rPr>
-        <w:t>args</w:t>
-      </w:r>
-      <w:proofErr w:type="spellEnd"/>
-      <w:r>
-        <w:rPr>
-          <w:rFonts w:ascii="Ink Free" w:hAnsi="Ink Free"/>
-          <w:sz w:val="28"/>
-          <w:szCs w:val="28"/>
-          <w:lang w:val="en-US"/>
-        </w:rPr>
-        <w:t>)</w:t>
-      </w:r>
-      <w:r>
-        <w:rPr>
-          <w:rFonts w:ascii="Ink Free" w:hAnsi="Ink Free"/>
-          <w:sz w:val="28"/>
-          <w:szCs w:val="28"/>
-          <w:lang w:val="en-US"/>
-        </w:rPr>
-        <w:t>{</w:t>
-      </w:r>
-      <w:r>
-        <w:rPr>
-          <w:rFonts w:ascii="Ink Free" w:hAnsi="Ink Free"/>
-          <w:sz w:val="28"/>
-          <w:szCs w:val="28"/>
-          <w:lang w:val="en-US"/>
-        </w:rPr>
-        <w:br/>
-        <w:t xml:space="preserve">       </w:t>
-      </w:r>
-      <w:r>
-        <w:rPr>
-          <w:rFonts w:ascii="Ink Free" w:hAnsi="Ink Free"/>
-          <w:sz w:val="28"/>
-          <w:szCs w:val="28"/>
-          <w:lang w:val="en-US"/>
-        </w:rPr>
-        <w:t xml:space="preserve">     return </w:t>
-      </w:r>
-      <w:proofErr w:type="spellStart"/>
-      <w:r>
-        <w:rPr>
-          <w:rFonts w:ascii="Ink Free" w:hAnsi="Ink Free"/>
-          <w:sz w:val="28"/>
-          <w:szCs w:val="28"/>
-          <w:lang w:val="en-US"/>
-        </w:rPr>
-        <w:t>args</w:t>
-      </w:r>
-      <w:proofErr w:type="spellEnd"/>
-      <w:r>
-        <w:rPr>
-          <w:rFonts w:ascii="Ink Free" w:hAnsi="Ink Free"/>
-          <w:sz w:val="28"/>
-          <w:szCs w:val="28"/>
-          <w:lang w:val="en-US"/>
-        </w:rPr>
-        <w:t>;</w:t>
-      </w:r>
-      <w:r>
-        <w:rPr>
-          <w:rFonts w:ascii="Ink Free" w:hAnsi="Ink Free"/>
-          <w:sz w:val="28"/>
-          <w:szCs w:val="28"/>
-          <w:lang w:val="en-US"/>
-        </w:rPr>
-        <w:t xml:space="preserve">  </w:t>
-      </w:r>
-      <w:r>
-        <w:rPr>
-          <w:rFonts w:ascii="Ink Free" w:hAnsi="Ink Free"/>
-          <w:sz w:val="28"/>
-          <w:szCs w:val="28"/>
-          <w:lang w:val="en-US"/>
-        </w:rPr>
-        <w:br/>
-        <w:t xml:space="preserve">       </w:t>
-      </w:r>
-      <w:r>
-        <w:rPr>
-          <w:rFonts w:ascii="Ink Free" w:hAnsi="Ink Free"/>
-          <w:sz w:val="28"/>
-          <w:szCs w:val="28"/>
-          <w:lang w:val="en-US"/>
-        </w:rPr>
-        <w:t>}</w:t>
-      </w:r>
-      <w:r>
-        <w:rPr>
-          <w:rFonts w:ascii="Ink Free" w:hAnsi="Ink Free"/>
-          <w:sz w:val="28"/>
-          <w:szCs w:val="28"/>
-          <w:lang w:val="en-US"/>
-        </w:rPr>
-        <w:br/>
-      </w:r>
-      <w:r>
-        <w:rPr>
-          <w:rFonts w:ascii="Ink Free" w:hAnsi="Ink Free"/>
-          <w:sz w:val="28"/>
-          <w:szCs w:val="28"/>
-          <w:lang w:val="en-US"/>
-        </w:rPr>
-        <w:t xml:space="preserve">       </w:t>
-      </w:r>
-      <w:proofErr w:type="spellStart"/>
-      <w:r>
-        <w:rPr>
-          <w:rFonts w:ascii="Ink Free" w:hAnsi="Ink Free"/>
-          <w:sz w:val="28"/>
-          <w:szCs w:val="28"/>
-          <w:lang w:val="en-US"/>
-        </w:rPr>
-        <w:t>toArray</w:t>
-      </w:r>
-      <w:proofErr w:type="spellEnd"/>
-      <w:r>
-        <w:rPr>
-          <w:rFonts w:ascii="Ink Free" w:hAnsi="Ink Free"/>
-          <w:sz w:val="28"/>
-          <w:szCs w:val="28"/>
-          <w:lang w:val="en-US"/>
-        </w:rPr>
-        <w:t>(1,2,3,4,5,4,3,6,7,8,9);</w:t>
+      <w:r>
+        <w:rPr>
+          <w:rFonts w:ascii="Ink Free" w:hAnsi="Ink Free"/>
+          <w:b/>
+          <w:bCs/>
+          <w:sz w:val="28"/>
+          <w:szCs w:val="28"/>
+          <w:lang w:val="en-US"/>
+        </w:rPr>
+        <w:t xml:space="preserve">eg: </w:t>
+      </w:r>
+      <w:r>
+        <w:rPr>
+          <w:rFonts w:ascii="Ink Free" w:hAnsi="Ink Free"/>
+          <w:sz w:val="28"/>
+          <w:szCs w:val="28"/>
+          <w:lang w:val="en-US"/>
+        </w:rPr>
+        <w:t>function toArray  = (…args){</w:t>
+      </w:r>
+      <w:r>
+        <w:rPr>
+          <w:rFonts w:ascii="Ink Free" w:hAnsi="Ink Free"/>
+          <w:sz w:val="28"/>
+          <w:szCs w:val="28"/>
+          <w:lang w:val="en-US"/>
+        </w:rPr>
+        <w:br/>
+        <w:t xml:space="preserve">            return args;  </w:t>
+      </w:r>
+      <w:r>
+        <w:rPr>
+          <w:rFonts w:ascii="Ink Free" w:hAnsi="Ink Free"/>
+          <w:sz w:val="28"/>
+          <w:szCs w:val="28"/>
+          <w:lang w:val="en-US"/>
+        </w:rPr>
+        <w:br/>
+        <w:t xml:space="preserve">       }</w:t>
+      </w:r>
+      <w:r>
+        <w:rPr>
+          <w:rFonts w:ascii="Ink Free" w:hAnsi="Ink Free"/>
+          <w:sz w:val="28"/>
+          <w:szCs w:val="28"/>
+          <w:lang w:val="en-US"/>
+        </w:rPr>
+        <w:br/>
+        <w:t xml:space="preserve">       toArray(1,2,3,4,5,4,3,6,7,8,9);</w:t>
       </w:r>
       <w:r>
         <w:rPr>
@@ -1943,7 +1503,6 @@
           <w:lang w:val="en-US"/>
         </w:rPr>
       </w:pPr>
-      <w:proofErr w:type="spellStart"/>
       <w:r>
         <w:rPr>
           <w:rFonts w:ascii="Ink Free" w:hAnsi="Ink Free"/>
@@ -1955,80 +1514,46 @@
         </w:rPr>
         <w:t>Destructuring</w:t>
       </w:r>
-      <w:proofErr w:type="spellEnd"/>
-      <w:r>
-        <w:rPr>
-          <w:rFonts w:ascii="Ink Free" w:hAnsi="Ink Free"/>
-          <w:sz w:val="28"/>
-          <w:szCs w:val="28"/>
-          <w:lang w:val="en-US"/>
-        </w:rPr>
-        <w:br/>
-        <w:t xml:space="preserve">We use </w:t>
-      </w:r>
-      <w:proofErr w:type="spellStart"/>
-      <w:r>
-        <w:rPr>
-          <w:rFonts w:ascii="Ink Free" w:hAnsi="Ink Free"/>
-          <w:sz w:val="28"/>
-          <w:szCs w:val="28"/>
-          <w:lang w:val="en-US"/>
-        </w:rPr>
-        <w:t>destructuring</w:t>
-      </w:r>
-      <w:proofErr w:type="spellEnd"/>
-      <w:r>
-        <w:rPr>
-          <w:rFonts w:ascii="Ink Free" w:hAnsi="Ink Free"/>
-          <w:sz w:val="28"/>
-          <w:szCs w:val="28"/>
-          <w:lang w:val="en-US"/>
-        </w:rPr>
-        <w:t xml:space="preserve"> to get data which is required from object.</w:t>
-      </w:r>
-      <w:r>
-        <w:rPr>
-          <w:rFonts w:ascii="Ink Free" w:hAnsi="Ink Free"/>
-          <w:sz w:val="28"/>
-          <w:szCs w:val="28"/>
-          <w:lang w:val="en-US"/>
-        </w:rPr>
-        <w:br/>
-      </w:r>
-      <w:r>
-        <w:rPr>
-          <w:rFonts w:ascii="Ink Free" w:hAnsi="Ink Free"/>
-          <w:b/>
-          <w:bCs/>
-          <w:sz w:val="28"/>
-          <w:szCs w:val="28"/>
-          <w:lang w:val="en-US"/>
-        </w:rPr>
-        <w:br/>
-      </w:r>
-      <w:proofErr w:type="spellStart"/>
-      <w:r>
-        <w:rPr>
-          <w:rFonts w:ascii="Ink Free" w:hAnsi="Ink Free"/>
-          <w:b/>
-          <w:bCs/>
-          <w:sz w:val="28"/>
-          <w:szCs w:val="28"/>
-          <w:lang w:val="en-US"/>
-        </w:rPr>
-        <w:t>eg</w:t>
-      </w:r>
-      <w:proofErr w:type="spellEnd"/>
-      <w:r>
-        <w:rPr>
-          <w:rFonts w:ascii="Ink Free" w:hAnsi="Ink Free"/>
-          <w:b/>
-          <w:bCs/>
-          <w:sz w:val="28"/>
-          <w:szCs w:val="28"/>
-          <w:lang w:val="en-US"/>
-        </w:rPr>
-        <w:t xml:space="preserve">: </w:t>
+      <w:r>
+        <w:rPr>
+          <w:rFonts w:ascii="Ink Free" w:hAnsi="Ink Free"/>
+          <w:sz w:val="28"/>
+          <w:szCs w:val="28"/>
+          <w:lang w:val="en-US"/>
+        </w:rPr>
+        <w:br/>
+        <w:t>We use destructuring to get data which is required from object.</w:t>
+      </w:r>
+      <w:r>
+        <w:rPr>
+          <w:rFonts w:ascii="Ink Free" w:hAnsi="Ink Free"/>
+          <w:sz w:val="28"/>
+          <w:szCs w:val="28"/>
+          <w:lang w:val="en-US"/>
+        </w:rPr>
+        <w:br/>
+      </w:r>
+      <w:r>
+        <w:rPr>
+          <w:rFonts w:ascii="Ink Free" w:hAnsi="Ink Free"/>
+          <w:b/>
+          <w:bCs/>
+          <w:sz w:val="28"/>
+          <w:szCs w:val="28"/>
+          <w:lang w:val="en-US"/>
+        </w:rPr>
+        <w:br/>
+      </w:r>
+      <w:r>
+        <w:rPr>
+          <w:rFonts w:ascii="Ink Free" w:hAnsi="Ink Free"/>
+          <w:b/>
+          <w:bCs/>
+          <w:sz w:val="28"/>
+          <w:szCs w:val="28"/>
+          <w:lang w:val="en-US"/>
+        </w:rPr>
+        <w:t xml:space="preserve">eg: </w:t>
       </w:r>
       <w:r>
         <w:rPr>
@@ -2047,27 +1572,7 @@
           <w:lang w:val="en-US"/>
         </w:rPr>
         <w:br/>
-        <w:t xml:space="preserve">         name: “</w:t>
-      </w:r>
-      <w:proofErr w:type="spellStart"/>
-      <w:r>
-        <w:rPr>
-          <w:rFonts w:ascii="Ink Free" w:hAnsi="Ink Free"/>
-          <w:sz w:val="28"/>
-          <w:szCs w:val="28"/>
-          <w:lang w:val="en-US"/>
-        </w:rPr>
-        <w:t>samar</w:t>
-      </w:r>
-      <w:proofErr w:type="spellEnd"/>
-      <w:r>
-        <w:rPr>
-          <w:rFonts w:ascii="Ink Free" w:hAnsi="Ink Free"/>
-          <w:sz w:val="28"/>
-          <w:szCs w:val="28"/>
-          <w:lang w:val="en-US"/>
-        </w:rPr>
-        <w:t>”,</w:t>
+        <w:t xml:space="preserve">         name: “samar”,</w:t>
       </w:r>
       <w:r>
         <w:rPr>
@@ -2146,14 +1651,6 @@
           <w:lang w:val="en-US"/>
         </w:rPr>
         <w:br/>
-      </w:r>
-      <w:r>
-        <w:rPr>
-          <w:rFonts w:ascii="Ink Free" w:hAnsi="Ink Free"/>
-          <w:sz w:val="28"/>
-          <w:szCs w:val="28"/>
-          <w:lang w:val="en-US"/>
-        </w:rPr>
         <w:t>const hobbies = [“weight lifting”, “reading”, “cooking”];</w:t>
       </w:r>
       <w:r>
@@ -2164,25 +1661,7 @@
           <w:lang w:val="en-US"/>
         </w:rPr>
         <w:br/>
-        <w:t xml:space="preserve">const [hobby1, hobby2] = </w:t>
-      </w:r>
-      <w:r>
-        <w:rPr>
-          <w:rFonts w:ascii="Ink Free" w:hAnsi="Ink Free"/>
-          <w:sz w:val="28"/>
-          <w:szCs w:val="28"/>
-          <w:lang w:val="en-US"/>
-        </w:rPr>
-        <w:t>hobbies</w:t>
-      </w:r>
-      <w:r>
-        <w:rPr>
-          <w:rFonts w:ascii="Ink Free" w:hAnsi="Ink Free"/>
-          <w:sz w:val="28"/>
-          <w:szCs w:val="28"/>
-          <w:lang w:val="en-US"/>
-        </w:rPr>
-        <w:t>;</w:t>
+        <w:t>const [hobby1, hobby2] = hobbies;</w:t>
       </w:r>
       <w:r>
         <w:rPr>
@@ -2210,56 +1689,17 @@
           <w:lang w:val="en-US"/>
         </w:rPr>
         <w:br/>
-        <w:t xml:space="preserve">function </w:t>
-      </w:r>
-      <w:proofErr w:type="spellStart"/>
-      <w:r>
-        <w:rPr>
-          <w:rFonts w:ascii="Ink Free" w:hAnsi="Ink Free"/>
-          <w:sz w:val="28"/>
-          <w:szCs w:val="28"/>
-          <w:lang w:val="en-US"/>
-        </w:rPr>
-        <w:t>displayPersonName</w:t>
-      </w:r>
-      <w:proofErr w:type="spellEnd"/>
-      <w:r>
-        <w:rPr>
-          <w:rFonts w:ascii="Ink Free" w:hAnsi="Ink Free"/>
-          <w:sz w:val="28"/>
-          <w:szCs w:val="28"/>
-          <w:lang w:val="en-US"/>
-        </w:rPr>
-        <w:t>({name})=&gt; console.log(name);</w:t>
-      </w:r>
-      <w:r>
-        <w:rPr>
-          <w:rFonts w:ascii="Ink Free" w:hAnsi="Ink Free"/>
-          <w:sz w:val="28"/>
-          <w:szCs w:val="28"/>
-          <w:lang w:val="en-US"/>
-        </w:rPr>
-        <w:br/>
-      </w:r>
-      <w:proofErr w:type="spellStart"/>
-      <w:r>
-        <w:rPr>
-          <w:rFonts w:ascii="Ink Free" w:hAnsi="Ink Free"/>
-          <w:sz w:val="28"/>
-          <w:szCs w:val="28"/>
-          <w:lang w:val="en-US"/>
-        </w:rPr>
-        <w:t>displayPersonName</w:t>
-      </w:r>
-      <w:proofErr w:type="spellEnd"/>
-      <w:r>
-        <w:rPr>
-          <w:rFonts w:ascii="Ink Free" w:hAnsi="Ink Free"/>
-          <w:sz w:val="28"/>
-          <w:szCs w:val="28"/>
-          <w:lang w:val="en-US"/>
-        </w:rPr>
-        <w:t>(person);</w:t>
+        <w:t>function displayPersonName({name})=&gt; console.log(name);</w:t>
+      </w:r>
+      <w:r>
+        <w:rPr>
+          <w:rFonts w:ascii="Ink Free" w:hAnsi="Ink Free"/>
+          <w:sz w:val="28"/>
+          <w:szCs w:val="28"/>
+          <w:lang w:val="en-US"/>
+        </w:rPr>
+        <w:br/>
+        <w:t>displayPersonName(person);</w:t>
       </w:r>
       <w:r>
         <w:rPr>
@@ -2307,25 +1747,904 @@
           <w:szCs w:val="28"/>
           <w:lang w:val="en-US"/>
         </w:rPr>
-        <w:br/>
-      </w:r>
-      <w:r>
-        <w:rPr>
-          <w:rFonts w:ascii="Ink Free" w:hAnsi="Ink Free"/>
-          <w:sz w:val="28"/>
-          <w:szCs w:val="28"/>
-          <w:lang w:val="en-US"/>
-        </w:rPr>
-        <w:br/>
-      </w:r>
-      <w:r>
-        <w:rPr>
-          <w:rFonts w:ascii="Ink Free" w:hAnsi="Ink Free"/>
-          <w:sz w:val="28"/>
-          <w:szCs w:val="28"/>
-          <w:lang w:val="en-US"/>
-        </w:rPr>
-        <w:br/>
+        <w:t xml:space="preserve"> &amp; Callbacks</w:t>
+      </w:r>
+      <w:r>
+        <w:rPr>
+          <w:rFonts w:ascii="Ink Free" w:hAnsi="Ink Free"/>
+          <w:b/>
+          <w:bCs/>
+          <w:sz w:val="28"/>
+          <w:szCs w:val="28"/>
+          <w:lang w:val="en-US"/>
+        </w:rPr>
+        <w:br/>
+      </w:r>
+      <w:r>
+        <w:rPr>
+          <w:rFonts w:ascii="Ink Free" w:hAnsi="Ink Free"/>
+          <w:b/>
+          <w:bCs/>
+          <w:sz w:val="28"/>
+          <w:szCs w:val="28"/>
+          <w:lang w:val="en-US"/>
+        </w:rPr>
+        <w:br/>
+      </w:r>
+      <w:r>
+        <w:rPr>
+          <w:rFonts w:ascii="Ink Free" w:hAnsi="Ink Free"/>
+          <w:sz w:val="28"/>
+          <w:szCs w:val="28"/>
+          <w:lang w:val="en-US"/>
+        </w:rPr>
+        <w:t>a. callbacks = in we pass a callback function to the async function</w:t>
+      </w:r>
+      <w:r>
+        <w:rPr>
+          <w:rFonts w:ascii="Ink Free" w:hAnsi="Ink Free"/>
+          <w:sz w:val="28"/>
+          <w:szCs w:val="28"/>
+          <w:lang w:val="en-US"/>
+        </w:rPr>
+        <w:br/>
+      </w:r>
+      <w:r>
+        <w:rPr>
+          <w:rFonts w:ascii="Ink Free" w:hAnsi="Ink Free"/>
+          <w:sz w:val="28"/>
+          <w:szCs w:val="28"/>
+          <w:lang w:val="en-US"/>
+        </w:rPr>
+        <w:br/>
+        <w:t xml:space="preserve">   eg:  const data = [1,2,3,4,5];</w:t>
+      </w:r>
+      <w:r>
+        <w:rPr>
+          <w:rFonts w:ascii="Ink Free" w:hAnsi="Ink Free"/>
+          <w:sz w:val="28"/>
+          <w:szCs w:val="28"/>
+          <w:lang w:val="en-US"/>
+        </w:rPr>
+        <w:br/>
+        <w:t>function displayData(){</w:t>
+      </w:r>
+      <w:r>
+        <w:rPr>
+          <w:rFonts w:ascii="Ink Free" w:hAnsi="Ink Free"/>
+          <w:sz w:val="28"/>
+          <w:szCs w:val="28"/>
+          <w:lang w:val="en-US"/>
+        </w:rPr>
+        <w:br/>
+        <w:t xml:space="preserve">  setTimeout(()=&gt;{</w:t>
+      </w:r>
+      <w:r>
+        <w:rPr>
+          <w:rFonts w:ascii="Ink Free" w:hAnsi="Ink Free"/>
+          <w:sz w:val="28"/>
+          <w:szCs w:val="28"/>
+          <w:lang w:val="en-US"/>
+        </w:rPr>
+        <w:br/>
+        <w:t xml:space="preserve">     data.forEach(value =&gt; console.log(value));</w:t>
+      </w:r>
+      <w:r>
+        <w:rPr>
+          <w:rFonts w:ascii="Ink Free" w:hAnsi="Ink Free"/>
+          <w:sz w:val="28"/>
+          <w:szCs w:val="28"/>
+          <w:lang w:val="en-US"/>
+        </w:rPr>
+        <w:br/>
+        <w:t xml:space="preserve">   }, 5000);</w:t>
+      </w:r>
+      <w:r>
+        <w:rPr>
+          <w:rFonts w:ascii="Ink Free" w:hAnsi="Ink Free"/>
+          <w:sz w:val="28"/>
+          <w:szCs w:val="28"/>
+          <w:lang w:val="en-US"/>
+        </w:rPr>
+        <w:br/>
+        <w:t>}</w:t>
+      </w:r>
+      <w:r>
+        <w:rPr>
+          <w:rFonts w:ascii="Ink Free" w:hAnsi="Ink Free"/>
+          <w:b/>
+          <w:bCs/>
+          <w:sz w:val="28"/>
+          <w:szCs w:val="28"/>
+          <w:lang w:val="en-US"/>
+        </w:rPr>
+        <w:br/>
+      </w:r>
+      <w:r>
+        <w:rPr>
+          <w:rFonts w:ascii="Ink Free" w:hAnsi="Ink Free"/>
+          <w:sz w:val="28"/>
+          <w:szCs w:val="28"/>
+          <w:lang w:val="en-US"/>
+        </w:rPr>
+        <w:t xml:space="preserve"> </w:t>
+      </w:r>
+      <w:r>
+        <w:rPr>
+          <w:rFonts w:ascii="Ink Free" w:hAnsi="Ink Free"/>
+          <w:sz w:val="28"/>
+          <w:szCs w:val="28"/>
+          <w:lang w:val="en-US"/>
+        </w:rPr>
+        <w:br/>
+      </w:r>
+      <w:r>
+        <w:rPr>
+          <w:rFonts w:ascii="Ink Free" w:hAnsi="Ink Free"/>
+          <w:sz w:val="28"/>
+          <w:szCs w:val="28"/>
+          <w:lang w:val="en-US"/>
+        </w:rPr>
+        <w:lastRenderedPageBreak/>
+        <w:t>function addData(value, callback){</w:t>
+      </w:r>
+      <w:r>
+        <w:rPr>
+          <w:rFonts w:ascii="Ink Free" w:hAnsi="Ink Free"/>
+          <w:sz w:val="28"/>
+          <w:szCs w:val="28"/>
+          <w:lang w:val="en-US"/>
+        </w:rPr>
+        <w:br/>
+        <w:t xml:space="preserve">  </w:t>
+      </w:r>
+      <w:r>
+        <w:rPr>
+          <w:rFonts w:ascii="Ink Free" w:hAnsi="Ink Free"/>
+          <w:sz w:val="28"/>
+          <w:szCs w:val="28"/>
+          <w:lang w:val="en-US"/>
+        </w:rPr>
+        <w:t>setTimeout(()=&gt;{</w:t>
+      </w:r>
+      <w:r>
+        <w:rPr>
+          <w:rFonts w:ascii="Ink Free" w:hAnsi="Ink Free"/>
+          <w:sz w:val="28"/>
+          <w:szCs w:val="28"/>
+          <w:lang w:val="en-US"/>
+        </w:rPr>
+        <w:br/>
+        <w:t xml:space="preserve">     data.</w:t>
+      </w:r>
+      <w:r>
+        <w:rPr>
+          <w:rFonts w:ascii="Ink Free" w:hAnsi="Ink Free"/>
+          <w:sz w:val="28"/>
+          <w:szCs w:val="28"/>
+          <w:lang w:val="en-US"/>
+        </w:rPr>
+        <w:t>push(value</w:t>
+      </w:r>
+      <w:r>
+        <w:rPr>
+          <w:rFonts w:ascii="Ink Free" w:hAnsi="Ink Free"/>
+          <w:sz w:val="28"/>
+          <w:szCs w:val="28"/>
+          <w:lang w:val="en-US"/>
+        </w:rPr>
+        <w:t>);</w:t>
+      </w:r>
+      <w:r>
+        <w:rPr>
+          <w:rFonts w:ascii="Ink Free" w:hAnsi="Ink Free"/>
+          <w:sz w:val="28"/>
+          <w:szCs w:val="28"/>
+          <w:lang w:val="en-US"/>
+        </w:rPr>
+        <w:br/>
+        <w:t xml:space="preserve">      callback();</w:t>
+      </w:r>
+      <w:r>
+        <w:rPr>
+          <w:rFonts w:ascii="Ink Free" w:hAnsi="Ink Free"/>
+          <w:sz w:val="28"/>
+          <w:szCs w:val="28"/>
+          <w:lang w:val="en-US"/>
+        </w:rPr>
+        <w:br/>
+        <w:t xml:space="preserve">   }, 5000);</w:t>
+      </w:r>
+      <w:r>
+        <w:rPr>
+          <w:rFonts w:ascii="Ink Free" w:hAnsi="Ink Free"/>
+          <w:sz w:val="28"/>
+          <w:szCs w:val="28"/>
+          <w:lang w:val="en-US"/>
+        </w:rPr>
+        <w:br/>
+      </w:r>
+      <w:r>
+        <w:rPr>
+          <w:rFonts w:ascii="Ink Free" w:hAnsi="Ink Free"/>
+          <w:sz w:val="28"/>
+          <w:szCs w:val="28"/>
+          <w:lang w:val="en-US"/>
+        </w:rPr>
+        <w:t>}</w:t>
+      </w:r>
+      <w:r>
+        <w:rPr>
+          <w:rFonts w:ascii="Ink Free" w:hAnsi="Ink Free"/>
+          <w:sz w:val="28"/>
+          <w:szCs w:val="28"/>
+          <w:lang w:val="en-US"/>
+        </w:rPr>
+        <w:br/>
+      </w:r>
+      <w:r>
+        <w:rPr>
+          <w:rFonts w:ascii="Ink Free" w:hAnsi="Ink Free"/>
+          <w:sz w:val="28"/>
+          <w:szCs w:val="28"/>
+          <w:lang w:val="en-US"/>
+        </w:rPr>
+        <w:br/>
+        <w:t>addData(6, displayData);</w:t>
+      </w:r>
+      <w:r>
+        <w:rPr>
+          <w:rFonts w:ascii="Ink Free" w:hAnsi="Ink Free"/>
+          <w:sz w:val="28"/>
+          <w:szCs w:val="28"/>
+          <w:lang w:val="en-US"/>
+        </w:rPr>
+        <w:br/>
+      </w:r>
+      <w:r>
+        <w:rPr>
+          <w:rFonts w:ascii="Ink Free" w:hAnsi="Ink Free"/>
+          <w:sz w:val="28"/>
+          <w:szCs w:val="28"/>
+          <w:lang w:val="en-US"/>
+        </w:rPr>
+        <w:br/>
+        <w:t xml:space="preserve">b. Promise = </w:t>
+      </w:r>
+      <w:r>
+        <w:rPr>
+          <w:rFonts w:ascii="Ink Free" w:hAnsi="Ink Free"/>
+          <w:sz w:val="28"/>
+          <w:szCs w:val="28"/>
+          <w:lang w:val="en-US"/>
+        </w:rPr>
+        <w:t>Promise is like a Future in Dart</w:t>
+      </w:r>
+      <w:r>
+        <w:rPr>
+          <w:rFonts w:ascii="Ink Free" w:hAnsi="Ink Free"/>
+          <w:sz w:val="28"/>
+          <w:szCs w:val="28"/>
+          <w:lang w:val="en-US"/>
+        </w:rPr>
+        <w:br/>
+      </w:r>
+      <w:r>
+        <w:rPr>
+          <w:rFonts w:ascii="Ink Free" w:hAnsi="Ink Free"/>
+          <w:sz w:val="28"/>
+          <w:szCs w:val="28"/>
+          <w:lang w:val="en-US"/>
+        </w:rPr>
+        <w:br/>
+        <w:t xml:space="preserve">   if you want to execute more then one promises; use </w:t>
+      </w:r>
+      <w:r>
+        <w:rPr>
+          <w:rFonts w:ascii="Ink Free" w:hAnsi="Ink Free"/>
+          <w:sz w:val="28"/>
+          <w:szCs w:val="28"/>
+          <w:lang w:val="en-US"/>
+        </w:rPr>
+        <w:br/>
+        <w:t xml:space="preserve">      </w:t>
+      </w:r>
+      <w:r>
+        <w:rPr>
+          <w:rFonts w:ascii="Consolas" w:hAnsi="Consolas"/>
+          <w:sz w:val="28"/>
+          <w:szCs w:val="28"/>
+          <w:lang w:val="en-US"/>
+        </w:rPr>
+        <w:t>Promise.all([promise1, promise2,…..]).then(values =&gt; console.log(values));</w:t>
+      </w:r>
+      <w:r>
+        <w:rPr>
+          <w:rFonts w:ascii="Ink Free" w:hAnsi="Ink Free"/>
+          <w:sz w:val="28"/>
+          <w:szCs w:val="28"/>
+          <w:lang w:val="en-US"/>
+        </w:rPr>
+        <w:t xml:space="preserve">  // values is list of return value of each promise. </w:t>
+      </w:r>
+      <w:r>
+        <w:rPr>
+          <w:rFonts w:ascii="Ink Free" w:hAnsi="Ink Free"/>
+          <w:sz w:val="28"/>
+          <w:szCs w:val="28"/>
+          <w:lang w:val="en-US"/>
+        </w:rPr>
+        <w:br/>
+      </w:r>
+      <w:r>
+        <w:rPr>
+          <w:rFonts w:ascii="Ink Free" w:hAnsi="Ink Free"/>
+          <w:sz w:val="28"/>
+          <w:szCs w:val="28"/>
+          <w:lang w:val="en-US"/>
+        </w:rPr>
+        <w:br/>
+      </w:r>
+      <w:r>
+        <w:rPr>
+          <w:rFonts w:ascii="Ink Free" w:hAnsi="Ink Free"/>
+          <w:sz w:val="28"/>
+          <w:szCs w:val="28"/>
+          <w:lang w:val="en-US"/>
+        </w:rPr>
+        <w:t xml:space="preserve">   eg:  const data = [1,2,3,4,5];</w:t>
+      </w:r>
+      <w:r>
+        <w:rPr>
+          <w:rFonts w:ascii="Ink Free" w:hAnsi="Ink Free"/>
+          <w:sz w:val="28"/>
+          <w:szCs w:val="28"/>
+          <w:lang w:val="en-US"/>
+        </w:rPr>
+        <w:br/>
+      </w:r>
+      <w:r>
+        <w:rPr>
+          <w:rFonts w:ascii="Ink Free" w:hAnsi="Ink Free"/>
+          <w:sz w:val="28"/>
+          <w:szCs w:val="28"/>
+          <w:lang w:val="en-US"/>
+        </w:rPr>
+        <w:br/>
+        <w:t>function displayData(){</w:t>
+      </w:r>
+      <w:r>
+        <w:rPr>
+          <w:rFonts w:ascii="Ink Free" w:hAnsi="Ink Free"/>
+          <w:sz w:val="28"/>
+          <w:szCs w:val="28"/>
+          <w:lang w:val="en-US"/>
+        </w:rPr>
+        <w:br/>
+        <w:t xml:space="preserve">  setTimeout(()=&gt;{</w:t>
+      </w:r>
+      <w:r>
+        <w:rPr>
+          <w:rFonts w:ascii="Ink Free" w:hAnsi="Ink Free"/>
+          <w:sz w:val="28"/>
+          <w:szCs w:val="28"/>
+          <w:lang w:val="en-US"/>
+        </w:rPr>
+        <w:br/>
+        <w:t xml:space="preserve">     data.forEach(value =&gt; console.log(value));</w:t>
+      </w:r>
+      <w:r>
+        <w:rPr>
+          <w:rFonts w:ascii="Ink Free" w:hAnsi="Ink Free"/>
+          <w:sz w:val="28"/>
+          <w:szCs w:val="28"/>
+          <w:lang w:val="en-US"/>
+        </w:rPr>
+        <w:br/>
+        <w:t xml:space="preserve">   }, 5000);</w:t>
+      </w:r>
+      <w:r>
+        <w:rPr>
+          <w:rFonts w:ascii="Ink Free" w:hAnsi="Ink Free"/>
+          <w:sz w:val="28"/>
+          <w:szCs w:val="28"/>
+          <w:lang w:val="en-US"/>
+        </w:rPr>
+        <w:br/>
+        <w:t>}</w:t>
+      </w:r>
+      <w:r>
+        <w:rPr>
+          <w:rFonts w:ascii="Ink Free" w:hAnsi="Ink Free"/>
+          <w:b/>
+          <w:bCs/>
+          <w:sz w:val="28"/>
+          <w:szCs w:val="28"/>
+          <w:lang w:val="en-US"/>
+        </w:rPr>
+        <w:br/>
+      </w:r>
+      <w:r>
+        <w:rPr>
+          <w:rFonts w:ascii="Ink Free" w:hAnsi="Ink Free"/>
+          <w:sz w:val="28"/>
+          <w:szCs w:val="28"/>
+          <w:lang w:val="en-US"/>
+        </w:rPr>
+        <w:t xml:space="preserve"> </w:t>
+      </w:r>
+      <w:r>
+        <w:rPr>
+          <w:rFonts w:ascii="Ink Free" w:hAnsi="Ink Free"/>
+          <w:sz w:val="28"/>
+          <w:szCs w:val="28"/>
+          <w:lang w:val="en-US"/>
+        </w:rPr>
+        <w:br/>
+        <w:t>function addData(value){</w:t>
+      </w:r>
+      <w:r>
+        <w:rPr>
+          <w:rFonts w:ascii="Ink Free" w:hAnsi="Ink Free"/>
+          <w:sz w:val="28"/>
+          <w:szCs w:val="28"/>
+          <w:lang w:val="en-US"/>
+        </w:rPr>
+        <w:br/>
+        <w:t>return new Promise((resolve, reject)=&gt;{</w:t>
+      </w:r>
+      <w:r>
+        <w:rPr>
+          <w:rFonts w:ascii="Ink Free" w:hAnsi="Ink Free"/>
+          <w:sz w:val="28"/>
+          <w:szCs w:val="28"/>
+          <w:lang w:val="en-US"/>
+        </w:rPr>
+        <w:br/>
+        <w:t xml:space="preserve">      </w:t>
+      </w:r>
+      <w:r>
+        <w:rPr>
+          <w:rFonts w:ascii="Ink Free" w:hAnsi="Ink Free"/>
+          <w:sz w:val="28"/>
+          <w:szCs w:val="28"/>
+          <w:lang w:val="en-US"/>
+        </w:rPr>
+        <w:t>setTimeout(()=&gt;{</w:t>
+      </w:r>
+      <w:r>
+        <w:rPr>
+          <w:rFonts w:ascii="Ink Free" w:hAnsi="Ink Free"/>
+          <w:sz w:val="28"/>
+          <w:szCs w:val="28"/>
+          <w:lang w:val="en-US"/>
+        </w:rPr>
+        <w:br/>
+        <w:t xml:space="preserve">     </w:t>
+      </w:r>
+      <w:r>
+        <w:rPr>
+          <w:rFonts w:ascii="Ink Free" w:hAnsi="Ink Free"/>
+          <w:sz w:val="28"/>
+          <w:szCs w:val="28"/>
+          <w:lang w:val="en-US"/>
+        </w:rPr>
+        <w:t xml:space="preserve">   </w:t>
+      </w:r>
+      <w:r>
+        <w:rPr>
+          <w:rFonts w:ascii="Ink Free" w:hAnsi="Ink Free"/>
+          <w:sz w:val="28"/>
+          <w:szCs w:val="28"/>
+          <w:lang w:val="en-US"/>
+        </w:rPr>
+        <w:t>data.push(value);</w:t>
+      </w:r>
+      <w:r>
+        <w:rPr>
+          <w:rFonts w:ascii="Ink Free" w:hAnsi="Ink Free"/>
+          <w:sz w:val="28"/>
+          <w:szCs w:val="28"/>
+          <w:lang w:val="en-US"/>
+        </w:rPr>
+        <w:br/>
+        <w:t xml:space="preserve">        resolve();</w:t>
+      </w:r>
+      <w:r>
+        <w:rPr>
+          <w:rFonts w:ascii="Ink Free" w:hAnsi="Ink Free"/>
+          <w:sz w:val="28"/>
+          <w:szCs w:val="28"/>
+          <w:lang w:val="en-US"/>
+        </w:rPr>
+        <w:br/>
+        <w:t xml:space="preserve">   }, 5000);</w:t>
+      </w:r>
+      <w:r>
+        <w:rPr>
+          <w:rFonts w:ascii="Ink Free" w:hAnsi="Ink Free"/>
+          <w:sz w:val="28"/>
+          <w:szCs w:val="28"/>
+          <w:lang w:val="en-US"/>
+        </w:rPr>
+        <w:br/>
+      </w:r>
+      <w:r>
+        <w:rPr>
+          <w:rFonts w:ascii="Ink Free" w:hAnsi="Ink Free"/>
+          <w:sz w:val="28"/>
+          <w:szCs w:val="28"/>
+          <w:lang w:val="en-US"/>
+        </w:rPr>
+        <w:br/>
+        <w:t xml:space="preserve">  });</w:t>
+      </w:r>
+      <w:r>
+        <w:rPr>
+          <w:rFonts w:ascii="Ink Free" w:hAnsi="Ink Free"/>
+          <w:sz w:val="28"/>
+          <w:szCs w:val="28"/>
+          <w:lang w:val="en-US"/>
+        </w:rPr>
+        <w:br/>
+      </w:r>
+      <w:r>
+        <w:rPr>
+          <w:rFonts w:ascii="Ink Free" w:hAnsi="Ink Free"/>
+          <w:sz w:val="28"/>
+          <w:szCs w:val="28"/>
+          <w:lang w:val="en-US"/>
+        </w:rPr>
+        <w:t>}</w:t>
+      </w:r>
+      <w:r>
+        <w:rPr>
+          <w:rFonts w:ascii="Ink Free" w:hAnsi="Ink Free"/>
+          <w:sz w:val="28"/>
+          <w:szCs w:val="28"/>
+          <w:lang w:val="en-US"/>
+        </w:rPr>
+        <w:br/>
+      </w:r>
+      <w:r>
+        <w:rPr>
+          <w:rFonts w:ascii="Ink Free" w:hAnsi="Ink Free"/>
+          <w:sz w:val="28"/>
+          <w:szCs w:val="28"/>
+          <w:lang w:val="en-US"/>
+        </w:rPr>
+        <w:br/>
+        <w:t>addData(6)</w:t>
+      </w:r>
+      <w:r>
+        <w:rPr>
+          <w:rFonts w:ascii="Ink Free" w:hAnsi="Ink Free"/>
+          <w:sz w:val="28"/>
+          <w:szCs w:val="28"/>
+          <w:lang w:val="en-US"/>
+        </w:rPr>
+        <w:br/>
+        <w:t>.then(getData)</w:t>
+      </w:r>
+      <w:r>
+        <w:rPr>
+          <w:rFonts w:ascii="Ink Free" w:hAnsi="Ink Free"/>
+          <w:sz w:val="28"/>
+          <w:szCs w:val="28"/>
+          <w:lang w:val="en-US"/>
+        </w:rPr>
+        <w:br/>
+        <w:t>.catch(error =&gt; console.log(error))</w:t>
+      </w:r>
+      <w:r>
+        <w:rPr>
+          <w:rFonts w:ascii="Ink Free" w:hAnsi="Ink Free"/>
+          <w:sz w:val="28"/>
+          <w:szCs w:val="28"/>
+          <w:lang w:val="en-US"/>
+        </w:rPr>
+        <w:t>;</w:t>
+      </w:r>
+      <w:r>
+        <w:rPr>
+          <w:rFonts w:ascii="Ink Free" w:hAnsi="Ink Free"/>
+          <w:sz w:val="28"/>
+          <w:szCs w:val="28"/>
+          <w:lang w:val="en-US"/>
+        </w:rPr>
+        <w:br/>
+      </w:r>
+      <w:r>
+        <w:rPr>
+          <w:rFonts w:ascii="Ink Free" w:hAnsi="Ink Free"/>
+          <w:sz w:val="28"/>
+          <w:szCs w:val="28"/>
+          <w:lang w:val="en-US"/>
+        </w:rPr>
+        <w:lastRenderedPageBreak/>
+        <w:br/>
+        <w:t>c. async await</w:t>
+      </w:r>
+      <w:r>
+        <w:rPr>
+          <w:rFonts w:ascii="Ink Free" w:hAnsi="Ink Free"/>
+          <w:sz w:val="28"/>
+          <w:szCs w:val="28"/>
+          <w:lang w:val="en-US"/>
+        </w:rPr>
+        <w:br/>
+      </w:r>
+      <w:r>
+        <w:rPr>
+          <w:rFonts w:ascii="Ink Free" w:hAnsi="Ink Free"/>
+          <w:sz w:val="28"/>
+          <w:szCs w:val="28"/>
+          <w:lang w:val="en-US"/>
+        </w:rPr>
+        <w:br/>
+      </w:r>
+      <w:r>
+        <w:rPr>
+          <w:rFonts w:ascii="Ink Free" w:hAnsi="Ink Free"/>
+          <w:sz w:val="28"/>
+          <w:szCs w:val="28"/>
+          <w:lang w:val="en-US"/>
+        </w:rPr>
+        <w:t>eg:  const data = [1,2,3,4,5];</w:t>
+      </w:r>
+      <w:r>
+        <w:rPr>
+          <w:rFonts w:ascii="Ink Free" w:hAnsi="Ink Free"/>
+          <w:sz w:val="28"/>
+          <w:szCs w:val="28"/>
+          <w:lang w:val="en-US"/>
+        </w:rPr>
+        <w:br/>
+      </w:r>
+      <w:r>
+        <w:rPr>
+          <w:rFonts w:ascii="Ink Free" w:hAnsi="Ink Free"/>
+          <w:sz w:val="28"/>
+          <w:szCs w:val="28"/>
+          <w:lang w:val="en-US"/>
+        </w:rPr>
+        <w:br/>
+        <w:t>function displayData(){</w:t>
+      </w:r>
+      <w:r>
+        <w:rPr>
+          <w:rFonts w:ascii="Ink Free" w:hAnsi="Ink Free"/>
+          <w:sz w:val="28"/>
+          <w:szCs w:val="28"/>
+          <w:lang w:val="en-US"/>
+        </w:rPr>
+        <w:br/>
+        <w:t xml:space="preserve">  setTimeout(()=&gt;{</w:t>
+      </w:r>
+      <w:r>
+        <w:rPr>
+          <w:rFonts w:ascii="Ink Free" w:hAnsi="Ink Free"/>
+          <w:sz w:val="28"/>
+          <w:szCs w:val="28"/>
+          <w:lang w:val="en-US"/>
+        </w:rPr>
+        <w:br/>
+        <w:t xml:space="preserve">     data.forEach(value =&gt; console.log(value));</w:t>
+      </w:r>
+      <w:r>
+        <w:rPr>
+          <w:rFonts w:ascii="Ink Free" w:hAnsi="Ink Free"/>
+          <w:sz w:val="28"/>
+          <w:szCs w:val="28"/>
+          <w:lang w:val="en-US"/>
+        </w:rPr>
+        <w:br/>
+        <w:t xml:space="preserve">   }, 5000);</w:t>
+      </w:r>
+      <w:r>
+        <w:rPr>
+          <w:rFonts w:ascii="Ink Free" w:hAnsi="Ink Free"/>
+          <w:sz w:val="28"/>
+          <w:szCs w:val="28"/>
+          <w:lang w:val="en-US"/>
+        </w:rPr>
+        <w:br/>
+        <w:t>}</w:t>
+      </w:r>
+      <w:r>
+        <w:rPr>
+          <w:rFonts w:ascii="Ink Free" w:hAnsi="Ink Free"/>
+          <w:b/>
+          <w:bCs/>
+          <w:sz w:val="28"/>
+          <w:szCs w:val="28"/>
+          <w:lang w:val="en-US"/>
+        </w:rPr>
+        <w:br/>
+      </w:r>
+      <w:r>
+        <w:rPr>
+          <w:rFonts w:ascii="Ink Free" w:hAnsi="Ink Free"/>
+          <w:sz w:val="28"/>
+          <w:szCs w:val="28"/>
+          <w:lang w:val="en-US"/>
+        </w:rPr>
+        <w:t xml:space="preserve"> </w:t>
+      </w:r>
+      <w:r>
+        <w:rPr>
+          <w:rFonts w:ascii="Ink Free" w:hAnsi="Ink Free"/>
+          <w:sz w:val="28"/>
+          <w:szCs w:val="28"/>
+          <w:lang w:val="en-US"/>
+        </w:rPr>
+        <w:br/>
+        <w:t>function addData(value){</w:t>
+      </w:r>
+      <w:r>
+        <w:rPr>
+          <w:rFonts w:ascii="Ink Free" w:hAnsi="Ink Free"/>
+          <w:sz w:val="28"/>
+          <w:szCs w:val="28"/>
+          <w:lang w:val="en-US"/>
+        </w:rPr>
+        <w:br/>
+        <w:t>return new Promise((resolve, reject)=&gt;{</w:t>
+      </w:r>
+      <w:r>
+        <w:rPr>
+          <w:rFonts w:ascii="Ink Free" w:hAnsi="Ink Free"/>
+          <w:sz w:val="28"/>
+          <w:szCs w:val="28"/>
+          <w:lang w:val="en-US"/>
+        </w:rPr>
+        <w:br/>
+        <w:t xml:space="preserve">      setTimeout(()=&gt;{</w:t>
+      </w:r>
+      <w:r>
+        <w:rPr>
+          <w:rFonts w:ascii="Ink Free" w:hAnsi="Ink Free"/>
+          <w:sz w:val="28"/>
+          <w:szCs w:val="28"/>
+          <w:lang w:val="en-US"/>
+        </w:rPr>
+        <w:br/>
+        <w:t xml:space="preserve">        data.push(value);</w:t>
+      </w:r>
+      <w:r>
+        <w:rPr>
+          <w:rFonts w:ascii="Ink Free" w:hAnsi="Ink Free"/>
+          <w:sz w:val="28"/>
+          <w:szCs w:val="28"/>
+          <w:lang w:val="en-US"/>
+        </w:rPr>
+        <w:br/>
+        <w:t xml:space="preserve">        resolve();</w:t>
+      </w:r>
+      <w:r>
+        <w:rPr>
+          <w:rFonts w:ascii="Ink Free" w:hAnsi="Ink Free"/>
+          <w:sz w:val="28"/>
+          <w:szCs w:val="28"/>
+          <w:lang w:val="en-US"/>
+        </w:rPr>
+        <w:br/>
+        <w:t xml:space="preserve">   }, 5000);</w:t>
+      </w:r>
+      <w:r>
+        <w:rPr>
+          <w:rFonts w:ascii="Ink Free" w:hAnsi="Ink Free"/>
+          <w:sz w:val="28"/>
+          <w:szCs w:val="28"/>
+          <w:lang w:val="en-US"/>
+        </w:rPr>
+        <w:br/>
+      </w:r>
+      <w:r>
+        <w:rPr>
+          <w:rFonts w:ascii="Ink Free" w:hAnsi="Ink Free"/>
+          <w:sz w:val="28"/>
+          <w:szCs w:val="28"/>
+          <w:lang w:val="en-US"/>
+        </w:rPr>
+        <w:br/>
+        <w:t xml:space="preserve">  });</w:t>
+      </w:r>
+      <w:r>
+        <w:rPr>
+          <w:rFonts w:ascii="Ink Free" w:hAnsi="Ink Free"/>
+          <w:sz w:val="28"/>
+          <w:szCs w:val="28"/>
+          <w:lang w:val="en-US"/>
+        </w:rPr>
+        <w:br/>
+        <w:t>}</w:t>
+      </w:r>
+      <w:r>
+        <w:rPr>
+          <w:rFonts w:ascii="Ink Free" w:hAnsi="Ink Free"/>
+          <w:sz w:val="28"/>
+          <w:szCs w:val="28"/>
+          <w:lang w:val="en-US"/>
+        </w:rPr>
+        <w:br/>
+      </w:r>
+      <w:r>
+        <w:rPr>
+          <w:rFonts w:ascii="Ink Free" w:hAnsi="Ink Free"/>
+          <w:sz w:val="28"/>
+          <w:szCs w:val="28"/>
+          <w:lang w:val="en-US"/>
+        </w:rPr>
+        <w:br/>
+        <w:t>async function init(){</w:t>
+      </w:r>
+      <w:r>
+        <w:rPr>
+          <w:rFonts w:ascii="Ink Free" w:hAnsi="Ink Free"/>
+          <w:sz w:val="28"/>
+          <w:szCs w:val="28"/>
+          <w:lang w:val="en-US"/>
+        </w:rPr>
+        <w:br/>
+        <w:t xml:space="preserve">   await </w:t>
+      </w:r>
+      <w:r>
+        <w:rPr>
+          <w:rFonts w:ascii="Ink Free" w:hAnsi="Ink Free"/>
+          <w:sz w:val="28"/>
+          <w:szCs w:val="28"/>
+          <w:lang w:val="en-US"/>
+        </w:rPr>
+        <w:t>addData(6)</w:t>
+      </w:r>
+      <w:r>
+        <w:rPr>
+          <w:rFonts w:ascii="Ink Free" w:hAnsi="Ink Free"/>
+          <w:sz w:val="28"/>
+          <w:szCs w:val="28"/>
+          <w:lang w:val="en-US"/>
+        </w:rPr>
+        <w:t>;</w:t>
+      </w:r>
+      <w:r>
+        <w:rPr>
+          <w:rFonts w:ascii="Ink Free" w:hAnsi="Ink Free"/>
+          <w:sz w:val="28"/>
+          <w:szCs w:val="28"/>
+          <w:lang w:val="en-US"/>
+        </w:rPr>
+        <w:br/>
+        <w:t xml:space="preserve">    getData();</w:t>
+      </w:r>
+      <w:r>
+        <w:rPr>
+          <w:rFonts w:ascii="Ink Free" w:hAnsi="Ink Free"/>
+          <w:sz w:val="28"/>
+          <w:szCs w:val="28"/>
+          <w:lang w:val="en-US"/>
+        </w:rPr>
+        <w:br/>
+        <w:t>}</w:t>
+      </w:r>
+      <w:r>
+        <w:rPr>
+          <w:rFonts w:ascii="Ink Free" w:hAnsi="Ink Free"/>
+          <w:sz w:val="28"/>
+          <w:szCs w:val="28"/>
+          <w:lang w:val="en-US"/>
+        </w:rPr>
+        <w:br/>
+      </w:r>
+      <w:r>
+        <w:rPr>
+          <w:rFonts w:ascii="Ink Free" w:hAnsi="Ink Free"/>
+          <w:sz w:val="28"/>
+          <w:szCs w:val="28"/>
+          <w:lang w:val="en-US"/>
+        </w:rPr>
+        <w:br/>
+        <w:t>init();</w:t>
       </w:r>
     </w:p>
     <w:sectPr>

</xml_diff>